<commit_message>
Add in Section 5 Case for support
This section is referenced in Section 4 but is missing from the form.
Adding a Section 5, copied from the Scottish academic access version of the form.
</commit_message>
<xml_diff>
--- a/access/ta/Cirrus-TA-DirectorTime-form.docx
+++ b/access/ta/Cirrus-TA-DirectorTime-form.docx
@@ -1,6 +1,6 @@
 
 <file path=word/document.xml><?xml version="1.0" encoding="utf-8"?>
-<w:document xmlns:wpc="http://schemas.microsoft.com/office/word/2010/wordprocessingCanvas" xmlns:cx="http://schemas.microsoft.com/office/drawing/2014/chartex" xmlns:cx1="http://schemas.microsoft.com/office/drawing/2015/9/8/chartex" xmlns:cx2="http://schemas.microsoft.com/office/drawing/2015/10/21/chartex" xmlns:cx3="http://schemas.microsoft.com/office/drawing/2016/5/9/chartex" xmlns:cx4="http://schemas.microsoft.com/office/drawing/2016/5/10/chartex" xmlns:cx5="http://schemas.microsoft.com/office/drawing/2016/5/11/chartex" xmlns:cx6="http://schemas.microsoft.com/office/drawing/2016/5/12/chartex" xmlns:cx7="http://schemas.microsoft.com/office/drawing/2016/5/13/chartex" xmlns:cx8="http://schemas.microsoft.com/office/drawing/2016/5/14/chartex" xmlns:mc="http://schemas.openxmlformats.org/markup-compatibility/2006" xmlns:aink="http://schemas.microsoft.com/office/drawing/2016/ink" xmlns:am3d="http://schemas.microsoft.com/office/drawing/2017/model3d" xmlns:o="urn:schemas-microsoft-com:office:office" xmlns:oel="http://schemas.microsoft.com/office/2019/extlst" xmlns:r="http://schemas.openxmlformats.org/officeDocument/2006/relationships" xmlns:m="http://schemas.openxmlformats.org/officeDocument/2006/math" xmlns:v="urn:schemas-microsoft-com:vml" xmlns:wp14="http://schemas.microsoft.com/office/word/2010/wordprocessingDrawing" xmlns:wp="http://schemas.openxmlformats.org/drawingml/2006/wordprocessingDrawing" xmlns:w10="urn:schemas-microsoft-com:office:word" xmlns:w="http://schemas.openxmlformats.org/wordprocessingml/2006/main" xmlns:w14="http://schemas.microsoft.com/office/word/2010/wordml" xmlns:w15="http://schemas.microsoft.com/office/word/2012/wordml" xmlns:w16cex="http://schemas.microsoft.com/office/word/2018/wordml/cex" xmlns:w16cid="http://schemas.microsoft.com/office/word/2016/wordml/cid" xmlns:w16="http://schemas.microsoft.com/office/word/2018/wordml" xmlns:w16sdtdh="http://schemas.microsoft.com/office/word/2020/wordml/sdtdatahash" xmlns:w16se="http://schemas.microsoft.com/office/word/2015/wordml/symex" xmlns:wpg="http://schemas.microsoft.com/office/word/2010/wordprocessingGroup" xmlns:wpi="http://schemas.microsoft.com/office/word/2010/wordprocessingInk" xmlns:wne="http://schemas.microsoft.com/office/word/2006/wordml" xmlns:wps="http://schemas.microsoft.com/office/word/2010/wordprocessingShape" mc:Ignorable="w14 w15 w16se w16cid w16 w16cex w16sdtdh wp14">
+<w:document xmlns:wpc="http://schemas.microsoft.com/office/word/2010/wordprocessingCanvas" xmlns:cx="http://schemas.microsoft.com/office/drawing/2014/chartex" xmlns:cx1="http://schemas.microsoft.com/office/drawing/2015/9/8/chartex" xmlns:cx2="http://schemas.microsoft.com/office/drawing/2015/10/21/chartex" xmlns:cx3="http://schemas.microsoft.com/office/drawing/2016/5/9/chartex" xmlns:cx4="http://schemas.microsoft.com/office/drawing/2016/5/10/chartex" xmlns:cx5="http://schemas.microsoft.com/office/drawing/2016/5/11/chartex" xmlns:cx6="http://schemas.microsoft.com/office/drawing/2016/5/12/chartex" xmlns:cx7="http://schemas.microsoft.com/office/drawing/2016/5/13/chartex" xmlns:cx8="http://schemas.microsoft.com/office/drawing/2016/5/14/chartex" xmlns:mc="http://schemas.openxmlformats.org/markup-compatibility/2006" xmlns:aink="http://schemas.microsoft.com/office/drawing/2016/ink" xmlns:am3d="http://schemas.microsoft.com/office/drawing/2017/model3d" xmlns:o="urn:schemas-microsoft-com:office:office" xmlns:oel="http://schemas.microsoft.com/office/2019/extlst" xmlns:r="http://schemas.openxmlformats.org/officeDocument/2006/relationships" xmlns:m="http://schemas.openxmlformats.org/officeDocument/2006/math" xmlns:v="urn:schemas-microsoft-com:vml" xmlns:wp14="http://schemas.microsoft.com/office/word/2010/wordprocessingDrawing" xmlns:wp="http://schemas.openxmlformats.org/drawingml/2006/wordprocessingDrawing" xmlns:w10="urn:schemas-microsoft-com:office:word" xmlns:w="http://schemas.openxmlformats.org/wordprocessingml/2006/main" xmlns:w14="http://schemas.microsoft.com/office/word/2010/wordml" xmlns:w15="http://schemas.microsoft.com/office/word/2012/wordml" xmlns:w16cex="http://schemas.microsoft.com/office/word/2018/wordml/cex" xmlns:w16cid="http://schemas.microsoft.com/office/word/2016/wordml/cid" xmlns:w16="http://schemas.microsoft.com/office/word/2018/wordml" xmlns:w16du="http://schemas.microsoft.com/office/word/2023/wordml/word16du" xmlns:w16sdtdh="http://schemas.microsoft.com/office/word/2020/wordml/sdtdatahash" xmlns:w16se="http://schemas.microsoft.com/office/word/2015/wordml/symex" xmlns:wpg="http://schemas.microsoft.com/office/word/2010/wordprocessingGroup" xmlns:wpi="http://schemas.microsoft.com/office/word/2010/wordprocessingInk" xmlns:wne="http://schemas.microsoft.com/office/word/2006/wordml" xmlns:wps="http://schemas.microsoft.com/office/word/2010/wordprocessingShape" mc:Ignorable="w14 w15 w16se w16cid w16 w16cex w16sdtdh w16du wp14">
   <w:background w:color="EEECE1" w:themeColor="background2"/>
   <w:body>
     <w:p>
@@ -84,7 +84,7 @@
                         <a:effectLst/>
                         <a:extLst>
                           <a:ext uri="{C572A759-6A51-4108-AA02-DFA0A04FC94B}">
-                            <ma14:wrappingTextBoxFlag xmlns="" xmlns:mo="http://schemas.microsoft.com/office/mac/office/2008/main" xmlns:mv="urn:schemas-microsoft-com:mac:vml" xmlns:o="urn:schemas-microsoft-com:office:office" xmlns:v="urn:schemas-microsoft-com:vml" xmlns:w10="urn:schemas-microsoft-com:office:word" xmlns:w="http://schemas.openxmlformats.org/wordprocessingml/2006/main" xmlns:ma14="http://schemas.microsoft.com/office/mac/drawingml/2011/main"/>
+                            <ma14:wrappingTextBoxFlag xmlns:ma14="http://schemas.microsoft.com/office/mac/drawingml/2011/main" xmlns:w="http://schemas.openxmlformats.org/wordprocessingml/2006/main" xmlns:w10="urn:schemas-microsoft-com:office:word" xmlns:v="urn:schemas-microsoft-com:vml" xmlns:o="urn:schemas-microsoft-com:office:office" xmlns:mv="urn:schemas-microsoft-com:mac:vml" xmlns:mo="http://schemas.microsoft.com/office/mac/office/2008/main" xmlns=""/>
                           </a:ext>
                         </a:extLst>
                       </wps:spPr>
@@ -181,7 +181,7 @@
                 <v:stroke joinstyle="miter"/>
                 <v:path gradientshapeok="t" o:connecttype="rect"/>
               </v:shapetype>
-              <v:shape id="Text Box 2" o:spid="_x0000_s1026" type="#_x0000_t202" style="position:absolute;margin-left:-5.15pt;margin-top:19.2pt;width:466.95pt;height:55pt;z-index:251659264;visibility:visible;mso-wrap-style:square;mso-width-percent:0;mso-height-percent:0;mso-wrap-distance-left:9pt;mso-wrap-distance-top:0;mso-wrap-distance-right:9pt;mso-wrap-distance-bottom:0;mso-position-horizontal:absolute;mso-position-horizontal-relative:text;mso-position-vertical:absolute;mso-position-vertical-relative:text;mso-width-percent:0;mso-height-percent:0;mso-width-relative:margin;mso-height-relative:margin;v-text-anchor:top" o:gfxdata="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" fillcolor="#d99594 [1941]" strokecolor="#c0504d [3205]" strokeweight="3pt">
+              <v:shape id="Text Box 2" o:spid="_x0000_s1026" type="#_x0000_t202" style="position:absolute;margin-left:-5.15pt;margin-top:19.2pt;width:466.95pt;height:55pt;z-index:251659264;visibility:visible;mso-wrap-style:square;mso-width-percent:0;mso-height-percent:0;mso-wrap-distance-left:9pt;mso-wrap-distance-top:0;mso-wrap-distance-right:9pt;mso-wrap-distance-bottom:0;mso-position-horizontal:absolute;mso-position-horizontal-relative:text;mso-position-vertical:absolute;mso-position-vertical-relative:text;mso-width-percent:0;mso-height-percent:0;mso-width-relative:margin;mso-height-relative:margin;v-text-anchor:top" o:gfxdata="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" fillcolor="#d99594 [1941]" strokecolor="#c0504d [3205]" strokeweight="3pt">
                 <v:textbox>
                   <w:txbxContent>
                     <w:p>
@@ -1330,23 +1330,7 @@
           <w:rFonts w:asciiTheme="minorHAnsi" w:hAnsiTheme="minorHAnsi"/>
           <w:b/>
         </w:rPr>
-        <w:t xml:space="preserve">Proposed start </w:t>
-      </w:r>
-      <w:proofErr w:type="gramStart"/>
-      <w:r>
-        <w:rPr>
-          <w:rFonts w:asciiTheme="minorHAnsi" w:hAnsiTheme="minorHAnsi"/>
-          <w:b/>
-        </w:rPr>
-        <w:t>date :</w:t>
-      </w:r>
-      <w:proofErr w:type="gramEnd"/>
-      <w:r>
-        <w:rPr>
-          <w:rFonts w:asciiTheme="minorHAnsi" w:hAnsiTheme="minorHAnsi"/>
-          <w:b/>
-        </w:rPr>
-        <w:t xml:space="preserve"> </w:t>
+        <w:t xml:space="preserve">Proposed start date : </w:t>
       </w:r>
       <w:r>
         <w:rPr>
@@ -1385,18 +1369,8 @@
           <w:color w:val="000000" w:themeColor="text1"/>
           <w:highlight w:val="cyan"/>
         </w:rPr>
-        <w:t xml:space="preserve">[Enter project length (typically 12 months with a further 12 months extension available following a review after the initial 12 months. We would encourage applicants to apply for further resources via UKRI calls where </w:t>
-      </w:r>
-      <w:proofErr w:type="gramStart"/>
-      <w:r>
-        <w:rPr>
-          <w:rFonts w:asciiTheme="minorHAnsi" w:hAnsiTheme="minorHAnsi"/>
-          <w:color w:val="000000" w:themeColor="text1"/>
-          <w:highlight w:val="cyan"/>
-        </w:rPr>
-        <w:t>available ]</w:t>
-      </w:r>
-      <w:proofErr w:type="gramEnd"/>
+        <w:t>[Enter project length (typically 12 months with a further 12 months extension available following a review after the initial 12 months. We would encourage applicants to apply for further resources via UKRI calls where available ]</w:t>
+      </w:r>
       <w:r>
         <w:rPr>
           <w:rFonts w:asciiTheme="minorHAnsi" w:hAnsiTheme="minorHAnsi"/>
@@ -2410,19 +2384,7 @@
         <w:rPr>
           <w:rFonts w:asciiTheme="minorHAnsi" w:hAnsiTheme="minorHAnsi" w:cs="Arial"/>
         </w:rPr>
-        <w:t xml:space="preserve">You may find the </w:t>
-      </w:r>
-      <w:r>
-        <w:rPr>
-          <w:rFonts w:asciiTheme="minorHAnsi" w:hAnsiTheme="minorHAnsi" w:cs="Arial"/>
-        </w:rPr>
-        <w:t>Cirrus</w:t>
-      </w:r>
-      <w:r>
-        <w:rPr>
-          <w:rFonts w:asciiTheme="minorHAnsi" w:hAnsiTheme="minorHAnsi" w:cs="Arial"/>
-        </w:rPr>
-        <w:t xml:space="preserve"> Data Section in the documentation useful:  </w:t>
+        <w:t xml:space="preserve">You may find the Cirrus Data Section in the documentation useful:  </w:t>
       </w:r>
       <w:hyperlink r:id="rId10" w:history="1">
         <w:r>
@@ -2430,35 +2392,7 @@
             <w:rStyle w:val="Hyperlink"/>
             <w:rFonts w:asciiTheme="minorHAnsi" w:hAnsiTheme="minorHAnsi" w:cs="Arial"/>
           </w:rPr>
-          <w:t>https://docs.</w:t>
-        </w:r>
-        <w:r>
-          <w:rPr>
-            <w:rStyle w:val="Hyperlink"/>
-            <w:rFonts w:asciiTheme="minorHAnsi" w:hAnsiTheme="minorHAnsi" w:cs="Arial"/>
-          </w:rPr>
-          <w:t>cirrus</w:t>
-        </w:r>
-        <w:r>
-          <w:rPr>
-            <w:rStyle w:val="Hyperlink"/>
-            <w:rFonts w:asciiTheme="minorHAnsi" w:hAnsiTheme="minorHAnsi" w:cs="Arial"/>
-          </w:rPr>
-          <w:t>.ac.uk/user-guide</w:t>
-        </w:r>
-        <w:r>
-          <w:rPr>
-            <w:rStyle w:val="Hyperlink"/>
-            <w:rFonts w:asciiTheme="minorHAnsi" w:hAnsiTheme="minorHAnsi" w:cs="Arial"/>
-          </w:rPr>
-          <w:t>/</w:t>
-        </w:r>
-        <w:r>
-          <w:rPr>
-            <w:rStyle w:val="Hyperlink"/>
-            <w:rFonts w:asciiTheme="minorHAnsi" w:hAnsiTheme="minorHAnsi" w:cs="Arial"/>
-          </w:rPr>
-          <w:t>data/</w:t>
+          <w:t>https://docs.cirrus.ac.uk/user-guide/data/</w:t>
         </w:r>
       </w:hyperlink>
       <w:r>
@@ -2522,11 +2456,141 @@
     </w:p>
     <w:p>
       <w:pPr>
+        <w:pageBreakBefore/>
+        <w:numPr>
+          <w:ilvl w:val="0"/>
+          <w:numId w:val="3"/>
+        </w:numPr>
+        <w:tabs>
+          <w:tab w:val="left" w:pos="0"/>
+          <w:tab w:val="left" w:pos="360"/>
+        </w:tabs>
+        <w:rPr>
+          <w:rFonts w:asciiTheme="minorHAnsi" w:hAnsiTheme="minorHAnsi"/>
+          <w:b/>
+        </w:rPr>
+      </w:pPr>
+      <w:r>
+        <w:rPr>
+          <w:rFonts w:asciiTheme="minorHAnsi" w:hAnsiTheme="minorHAnsi"/>
+          <w:b/>
+        </w:rPr>
+        <w:lastRenderedPageBreak/>
+        <w:t>Case for Support</w:t>
+      </w:r>
+    </w:p>
+    <w:p>
+      <w:pPr>
         <w:spacing w:before="120" w:after="120"/>
         <w:rPr>
           <w:rFonts w:asciiTheme="minorHAnsi" w:hAnsiTheme="minorHAnsi" w:cs="Arial"/>
         </w:rPr>
       </w:pPr>
+      <w:r>
+        <w:rPr>
+          <w:rFonts w:asciiTheme="minorHAnsi" w:hAnsiTheme="minorHAnsi" w:cs="Arial"/>
+        </w:rPr>
+        <w:t>Please provide a brief summary (maximum 2 pages) stating why you are applying for Cirrus access. This should cover:</w:t>
+      </w:r>
+    </w:p>
+    <w:p>
+      <w:pPr>
+        <w:pStyle w:val="ListParagraph"/>
+        <w:numPr>
+          <w:ilvl w:val="0"/>
+          <w:numId w:val="14"/>
+        </w:numPr>
+        <w:spacing w:before="120" w:after="120"/>
+        <w:rPr>
+          <w:rFonts w:asciiTheme="minorHAnsi" w:hAnsiTheme="minorHAnsi" w:cs="Arial"/>
+        </w:rPr>
+      </w:pPr>
+      <w:r>
+        <w:rPr>
+          <w:rFonts w:asciiTheme="minorHAnsi" w:hAnsiTheme="minorHAnsi" w:cs="Arial"/>
+        </w:rPr>
+        <w:t>Research problem being addressed</w:t>
+      </w:r>
+    </w:p>
+    <w:p>
+      <w:pPr>
+        <w:pStyle w:val="ListParagraph"/>
+        <w:numPr>
+          <w:ilvl w:val="0"/>
+          <w:numId w:val="14"/>
+        </w:numPr>
+        <w:spacing w:before="120" w:after="120"/>
+        <w:rPr>
+          <w:rFonts w:asciiTheme="minorHAnsi" w:hAnsiTheme="minorHAnsi" w:cs="Arial"/>
+        </w:rPr>
+      </w:pPr>
+      <w:r>
+        <w:rPr>
+          <w:rFonts w:asciiTheme="minorHAnsi" w:hAnsiTheme="minorHAnsi" w:cs="Arial"/>
+        </w:rPr>
+        <w:t>Justification for the compute resources requested (how did you arrive at the total Core-h and GPU-h specified in 4.1 above)</w:t>
+      </w:r>
+    </w:p>
+    <w:p>
+      <w:pPr>
+        <w:pStyle w:val="ListParagraph"/>
+        <w:numPr>
+          <w:ilvl w:val="0"/>
+          <w:numId w:val="14"/>
+        </w:numPr>
+        <w:spacing w:before="120" w:after="120"/>
+        <w:rPr>
+          <w:rFonts w:asciiTheme="minorHAnsi" w:hAnsiTheme="minorHAnsi" w:cs="Arial"/>
+        </w:rPr>
+      </w:pPr>
+      <w:r>
+        <w:rPr>
+          <w:rFonts w:asciiTheme="minorHAnsi" w:hAnsiTheme="minorHAnsi" w:cs="Arial"/>
+        </w:rPr>
+        <w:t>Justification of the disk space requested if more than 250 GiB (how did you arrive at the figures specified in 4.2 above)</w:t>
+      </w:r>
+    </w:p>
+    <w:p>
+      <w:pPr>
+        <w:spacing w:before="120" w:after="120"/>
+        <w:rPr>
+          <w:rFonts w:asciiTheme="minorHAnsi" w:hAnsiTheme="minorHAnsi" w:cs="Arial"/>
+        </w:rPr>
+      </w:pPr>
+      <w:r>
+        <w:rPr>
+          <w:rFonts w:asciiTheme="minorHAnsi" w:hAnsiTheme="minorHAnsi" w:cs="Arial"/>
+          <w:highlight w:val="cyan"/>
+        </w:rPr>
+        <w:t>[Enter Case for Support]</w:t>
+      </w:r>
+    </w:p>
+    <w:p>
+      <w:pPr>
+        <w:numPr>
+          <w:ilvl w:val="0"/>
+          <w:numId w:val="8"/>
+        </w:numPr>
+        <w:tabs>
+          <w:tab w:val="left" w:pos="360"/>
+          <w:tab w:val="left" w:pos="720"/>
+        </w:tabs>
+        <w:spacing w:before="120" w:after="120"/>
+        <w:ind w:left="360"/>
+        <w:rPr>
+          <w:rFonts w:asciiTheme="minorHAnsi" w:hAnsiTheme="minorHAnsi" w:cs="Arial"/>
+          <w:b/>
+          <w:i/>
+          <w:sz w:val="28"/>
+          <w:szCs w:val="28"/>
+        </w:rPr>
+      </w:pPr>
+      <w:r>
+        <w:rPr>
+          <w:rFonts w:asciiTheme="minorHAnsi" w:hAnsiTheme="minorHAnsi" w:cs="Arial"/>
+        </w:rPr>
+        <w:br w:type="page"/>
+      </w:r>
     </w:p>
     <w:p>
       <w:pPr>
@@ -2564,21 +2628,7 @@
         <w:rPr>
           <w:rFonts w:asciiTheme="minorHAnsi" w:hAnsiTheme="minorHAnsi" w:cs="Arial"/>
         </w:rPr>
-        <w:t xml:space="preserve">Please provide </w:t>
-      </w:r>
-      <w:proofErr w:type="gramStart"/>
-      <w:r>
-        <w:rPr>
-          <w:rFonts w:asciiTheme="minorHAnsi" w:hAnsiTheme="minorHAnsi" w:cs="Arial"/>
-        </w:rPr>
-        <w:t>a brief summary</w:t>
-      </w:r>
-      <w:proofErr w:type="gramEnd"/>
-      <w:r>
-        <w:rPr>
-          <w:rFonts w:asciiTheme="minorHAnsi" w:hAnsiTheme="minorHAnsi" w:cs="Arial"/>
-        </w:rPr>
-        <w:t xml:space="preserve"> (maximum 300 words) stating what benefit the Director’s Time will provide to the University of Edinburgh. </w:t>
+        <w:t xml:space="preserve">Please provide a brief summary (maximum 300 words) stating what benefit the Director’s Time will provide to the University of Edinburgh. </w:t>
       </w:r>
     </w:p>
     <w:p>
@@ -3144,21 +3194,7 @@
                 <w:rFonts w:asciiTheme="minorHAnsi" w:hAnsiTheme="minorHAnsi"/>
                 <w:color w:val="000000" w:themeColor="text1"/>
               </w:rPr>
-              <w:t xml:space="preserve">e such as </w:t>
-            </w:r>
-            <w:r>
-              <w:rPr>
-                <w:rFonts w:asciiTheme="minorHAnsi" w:hAnsiTheme="minorHAnsi"/>
-                <w:color w:val="000000" w:themeColor="text1"/>
-              </w:rPr>
-              <w:t>ARCHER2</w:t>
-            </w:r>
-            <w:r>
-              <w:rPr>
-                <w:rFonts w:asciiTheme="minorHAnsi" w:hAnsiTheme="minorHAnsi"/>
-                <w:color w:val="000000" w:themeColor="text1"/>
-              </w:rPr>
-              <w:t xml:space="preserve">? </w:t>
+              <w:t xml:space="preserve">e such as ARCHER2? </w:t>
             </w:r>
           </w:p>
         </w:tc>
@@ -3404,7 +3440,7 @@
 </file>
 
 <file path=word/endnotes.xml><?xml version="1.0" encoding="utf-8"?>
-<w:endnotes xmlns:wpc="http://schemas.microsoft.com/office/word/2010/wordprocessingCanvas" xmlns:cx="http://schemas.microsoft.com/office/drawing/2014/chartex" xmlns:cx1="http://schemas.microsoft.com/office/drawing/2015/9/8/chartex" xmlns:cx2="http://schemas.microsoft.com/office/drawing/2015/10/21/chartex" xmlns:cx3="http://schemas.microsoft.com/office/drawing/2016/5/9/chartex" xmlns:cx4="http://schemas.microsoft.com/office/drawing/2016/5/10/chartex" xmlns:cx5="http://schemas.microsoft.com/office/drawing/2016/5/11/chartex" xmlns:cx6="http://schemas.microsoft.com/office/drawing/2016/5/12/chartex" xmlns:cx7="http://schemas.microsoft.com/office/drawing/2016/5/13/chartex" xmlns:cx8="http://schemas.microsoft.com/office/drawing/2016/5/14/chartex" xmlns:mc="http://schemas.openxmlformats.org/markup-compatibility/2006" xmlns:aink="http://schemas.microsoft.com/office/drawing/2016/ink" xmlns:am3d="http://schemas.microsoft.com/office/drawing/2017/model3d" xmlns:o="urn:schemas-microsoft-com:office:office" xmlns:oel="http://schemas.microsoft.com/office/2019/extlst" xmlns:r="http://schemas.openxmlformats.org/officeDocument/2006/relationships" xmlns:m="http://schemas.openxmlformats.org/officeDocument/2006/math" xmlns:v="urn:schemas-microsoft-com:vml" xmlns:wp14="http://schemas.microsoft.com/office/word/2010/wordprocessingDrawing" xmlns:wp="http://schemas.openxmlformats.org/drawingml/2006/wordprocessingDrawing" xmlns:w10="urn:schemas-microsoft-com:office:word" xmlns:w="http://schemas.openxmlformats.org/wordprocessingml/2006/main" xmlns:w14="http://schemas.microsoft.com/office/word/2010/wordml" xmlns:w15="http://schemas.microsoft.com/office/word/2012/wordml" xmlns:w16cex="http://schemas.microsoft.com/office/word/2018/wordml/cex" xmlns:w16cid="http://schemas.microsoft.com/office/word/2016/wordml/cid" xmlns:w16="http://schemas.microsoft.com/office/word/2018/wordml" xmlns:w16sdtdh="http://schemas.microsoft.com/office/word/2020/wordml/sdtdatahash" xmlns:w16se="http://schemas.microsoft.com/office/word/2015/wordml/symex" xmlns:wpg="http://schemas.microsoft.com/office/word/2010/wordprocessingGroup" xmlns:wpi="http://schemas.microsoft.com/office/word/2010/wordprocessingInk" xmlns:wne="http://schemas.microsoft.com/office/word/2006/wordml" xmlns:wps="http://schemas.microsoft.com/office/word/2010/wordprocessingShape" mc:Ignorable="w14 w15 w16se w16cid w16 w16cex w16sdtdh wp14">
+<w:endnotes xmlns:wpc="http://schemas.microsoft.com/office/word/2010/wordprocessingCanvas" xmlns:cx="http://schemas.microsoft.com/office/drawing/2014/chartex" xmlns:cx1="http://schemas.microsoft.com/office/drawing/2015/9/8/chartex" xmlns:cx2="http://schemas.microsoft.com/office/drawing/2015/10/21/chartex" xmlns:cx3="http://schemas.microsoft.com/office/drawing/2016/5/9/chartex" xmlns:cx4="http://schemas.microsoft.com/office/drawing/2016/5/10/chartex" xmlns:cx5="http://schemas.microsoft.com/office/drawing/2016/5/11/chartex" xmlns:cx6="http://schemas.microsoft.com/office/drawing/2016/5/12/chartex" xmlns:cx7="http://schemas.microsoft.com/office/drawing/2016/5/13/chartex" xmlns:cx8="http://schemas.microsoft.com/office/drawing/2016/5/14/chartex" xmlns:mc="http://schemas.openxmlformats.org/markup-compatibility/2006" xmlns:aink="http://schemas.microsoft.com/office/drawing/2016/ink" xmlns:am3d="http://schemas.microsoft.com/office/drawing/2017/model3d" xmlns:o="urn:schemas-microsoft-com:office:office" xmlns:oel="http://schemas.microsoft.com/office/2019/extlst" xmlns:r="http://schemas.openxmlformats.org/officeDocument/2006/relationships" xmlns:m="http://schemas.openxmlformats.org/officeDocument/2006/math" xmlns:v="urn:schemas-microsoft-com:vml" xmlns:wp14="http://schemas.microsoft.com/office/word/2010/wordprocessingDrawing" xmlns:wp="http://schemas.openxmlformats.org/drawingml/2006/wordprocessingDrawing" xmlns:w10="urn:schemas-microsoft-com:office:word" xmlns:w="http://schemas.openxmlformats.org/wordprocessingml/2006/main" xmlns:w14="http://schemas.microsoft.com/office/word/2010/wordml" xmlns:w15="http://schemas.microsoft.com/office/word/2012/wordml" xmlns:w16cex="http://schemas.microsoft.com/office/word/2018/wordml/cex" xmlns:w16cid="http://schemas.microsoft.com/office/word/2016/wordml/cid" xmlns:w16="http://schemas.microsoft.com/office/word/2018/wordml" xmlns:w16du="http://schemas.microsoft.com/office/word/2023/wordml/word16du" xmlns:w16sdtdh="http://schemas.microsoft.com/office/word/2020/wordml/sdtdatahash" xmlns:w16se="http://schemas.microsoft.com/office/word/2015/wordml/symex" xmlns:wpg="http://schemas.microsoft.com/office/word/2010/wordprocessingGroup" xmlns:wpi="http://schemas.microsoft.com/office/word/2010/wordprocessingInk" xmlns:wne="http://schemas.microsoft.com/office/word/2006/wordml" xmlns:wps="http://schemas.microsoft.com/office/word/2010/wordprocessingShape" mc:Ignorable="w14 w15 w16se w16cid w16 w16cex w16sdtdh w16du wp14">
   <w:endnote w:type="separator" w:id="-1">
     <w:p>
       <w:r>
@@ -3423,7 +3459,7 @@
 </file>
 
 <file path=word/footer1.xml><?xml version="1.0" encoding="utf-8"?>
-<w:ftr xmlns:wpc="http://schemas.microsoft.com/office/word/2010/wordprocessingCanvas" xmlns:cx="http://schemas.microsoft.com/office/drawing/2014/chartex" xmlns:cx1="http://schemas.microsoft.com/office/drawing/2015/9/8/chartex" xmlns:cx2="http://schemas.microsoft.com/office/drawing/2015/10/21/chartex" xmlns:cx3="http://schemas.microsoft.com/office/drawing/2016/5/9/chartex" xmlns:cx4="http://schemas.microsoft.com/office/drawing/2016/5/10/chartex" xmlns:cx5="http://schemas.microsoft.com/office/drawing/2016/5/11/chartex" xmlns:cx6="http://schemas.microsoft.com/office/drawing/2016/5/12/chartex" xmlns:cx7="http://schemas.microsoft.com/office/drawing/2016/5/13/chartex" xmlns:cx8="http://schemas.microsoft.com/office/drawing/2016/5/14/chartex" xmlns:mc="http://schemas.openxmlformats.org/markup-compatibility/2006" xmlns:aink="http://schemas.microsoft.com/office/drawing/2016/ink" xmlns:am3d="http://schemas.microsoft.com/office/drawing/2017/model3d" xmlns:o="urn:schemas-microsoft-com:office:office" xmlns:oel="http://schemas.microsoft.com/office/2019/extlst" xmlns:r="http://schemas.openxmlformats.org/officeDocument/2006/relationships" xmlns:m="http://schemas.openxmlformats.org/officeDocument/2006/math" xmlns:v="urn:schemas-microsoft-com:vml" xmlns:wp14="http://schemas.microsoft.com/office/word/2010/wordprocessingDrawing" xmlns:wp="http://schemas.openxmlformats.org/drawingml/2006/wordprocessingDrawing" xmlns:w10="urn:schemas-microsoft-com:office:word" xmlns:w="http://schemas.openxmlformats.org/wordprocessingml/2006/main" xmlns:w14="http://schemas.microsoft.com/office/word/2010/wordml" xmlns:w15="http://schemas.microsoft.com/office/word/2012/wordml" xmlns:w16cex="http://schemas.microsoft.com/office/word/2018/wordml/cex" xmlns:w16cid="http://schemas.microsoft.com/office/word/2016/wordml/cid" xmlns:w16="http://schemas.microsoft.com/office/word/2018/wordml" xmlns:w16sdtdh="http://schemas.microsoft.com/office/word/2020/wordml/sdtdatahash" xmlns:w16se="http://schemas.microsoft.com/office/word/2015/wordml/symex" xmlns:wpg="http://schemas.microsoft.com/office/word/2010/wordprocessingGroup" xmlns:wpi="http://schemas.microsoft.com/office/word/2010/wordprocessingInk" xmlns:wne="http://schemas.microsoft.com/office/word/2006/wordml" xmlns:wps="http://schemas.microsoft.com/office/word/2010/wordprocessingShape" mc:Ignorable="w14 w15 w16se w16cid w16 w16cex w16sdtdh wp14">
+<w:ftr xmlns:wpc="http://schemas.microsoft.com/office/word/2010/wordprocessingCanvas" xmlns:cx="http://schemas.microsoft.com/office/drawing/2014/chartex" xmlns:cx1="http://schemas.microsoft.com/office/drawing/2015/9/8/chartex" xmlns:cx2="http://schemas.microsoft.com/office/drawing/2015/10/21/chartex" xmlns:cx3="http://schemas.microsoft.com/office/drawing/2016/5/9/chartex" xmlns:cx4="http://schemas.microsoft.com/office/drawing/2016/5/10/chartex" xmlns:cx5="http://schemas.microsoft.com/office/drawing/2016/5/11/chartex" xmlns:cx6="http://schemas.microsoft.com/office/drawing/2016/5/12/chartex" xmlns:cx7="http://schemas.microsoft.com/office/drawing/2016/5/13/chartex" xmlns:cx8="http://schemas.microsoft.com/office/drawing/2016/5/14/chartex" xmlns:mc="http://schemas.openxmlformats.org/markup-compatibility/2006" xmlns:aink="http://schemas.microsoft.com/office/drawing/2016/ink" xmlns:am3d="http://schemas.microsoft.com/office/drawing/2017/model3d" xmlns:o="urn:schemas-microsoft-com:office:office" xmlns:oel="http://schemas.microsoft.com/office/2019/extlst" xmlns:r="http://schemas.openxmlformats.org/officeDocument/2006/relationships" xmlns:m="http://schemas.openxmlformats.org/officeDocument/2006/math" xmlns:v="urn:schemas-microsoft-com:vml" xmlns:wp14="http://schemas.microsoft.com/office/word/2010/wordprocessingDrawing" xmlns:wp="http://schemas.openxmlformats.org/drawingml/2006/wordprocessingDrawing" xmlns:w10="urn:schemas-microsoft-com:office:word" xmlns:w="http://schemas.openxmlformats.org/wordprocessingml/2006/main" xmlns:w14="http://schemas.microsoft.com/office/word/2010/wordml" xmlns:w15="http://schemas.microsoft.com/office/word/2012/wordml" xmlns:w16cex="http://schemas.microsoft.com/office/word/2018/wordml/cex" xmlns:w16cid="http://schemas.microsoft.com/office/word/2016/wordml/cid" xmlns:w16="http://schemas.microsoft.com/office/word/2018/wordml" xmlns:w16du="http://schemas.microsoft.com/office/word/2023/wordml/word16du" xmlns:w16sdtdh="http://schemas.microsoft.com/office/word/2020/wordml/sdtdatahash" xmlns:w16se="http://schemas.microsoft.com/office/word/2015/wordml/symex" xmlns:wpg="http://schemas.microsoft.com/office/word/2010/wordprocessingGroup" xmlns:wpi="http://schemas.microsoft.com/office/word/2010/wordprocessingInk" xmlns:wne="http://schemas.microsoft.com/office/word/2006/wordml" xmlns:wps="http://schemas.microsoft.com/office/word/2010/wordprocessingShape" mc:Ignorable="w14 w15 w16se w16cid w16 w16cex w16sdtdh w16du wp14">
   <w:p>
     <w:pPr>
       <w:pStyle w:val="Footer"/>
@@ -3433,7 +3469,7 @@
 </file>
 
 <file path=word/footer2.xml><?xml version="1.0" encoding="utf-8"?>
-<w:ftr xmlns:wpc="http://schemas.microsoft.com/office/word/2010/wordprocessingCanvas" xmlns:cx="http://schemas.microsoft.com/office/drawing/2014/chartex" xmlns:cx1="http://schemas.microsoft.com/office/drawing/2015/9/8/chartex" xmlns:cx2="http://schemas.microsoft.com/office/drawing/2015/10/21/chartex" xmlns:cx3="http://schemas.microsoft.com/office/drawing/2016/5/9/chartex" xmlns:cx4="http://schemas.microsoft.com/office/drawing/2016/5/10/chartex" xmlns:cx5="http://schemas.microsoft.com/office/drawing/2016/5/11/chartex" xmlns:cx6="http://schemas.microsoft.com/office/drawing/2016/5/12/chartex" xmlns:cx7="http://schemas.microsoft.com/office/drawing/2016/5/13/chartex" xmlns:cx8="http://schemas.microsoft.com/office/drawing/2016/5/14/chartex" xmlns:mc="http://schemas.openxmlformats.org/markup-compatibility/2006" xmlns:aink="http://schemas.microsoft.com/office/drawing/2016/ink" xmlns:am3d="http://schemas.microsoft.com/office/drawing/2017/model3d" xmlns:o="urn:schemas-microsoft-com:office:office" xmlns:oel="http://schemas.microsoft.com/office/2019/extlst" xmlns:r="http://schemas.openxmlformats.org/officeDocument/2006/relationships" xmlns:m="http://schemas.openxmlformats.org/officeDocument/2006/math" xmlns:v="urn:schemas-microsoft-com:vml" xmlns:wp14="http://schemas.microsoft.com/office/word/2010/wordprocessingDrawing" xmlns:wp="http://schemas.openxmlformats.org/drawingml/2006/wordprocessingDrawing" xmlns:w10="urn:schemas-microsoft-com:office:word" xmlns:w="http://schemas.openxmlformats.org/wordprocessingml/2006/main" xmlns:w14="http://schemas.microsoft.com/office/word/2010/wordml" xmlns:w15="http://schemas.microsoft.com/office/word/2012/wordml" xmlns:w16cex="http://schemas.microsoft.com/office/word/2018/wordml/cex" xmlns:w16cid="http://schemas.microsoft.com/office/word/2016/wordml/cid" xmlns:w16="http://schemas.microsoft.com/office/word/2018/wordml" xmlns:w16sdtdh="http://schemas.microsoft.com/office/word/2020/wordml/sdtdatahash" xmlns:w16se="http://schemas.microsoft.com/office/word/2015/wordml/symex" xmlns:wpg="http://schemas.microsoft.com/office/word/2010/wordprocessingGroup" xmlns:wpi="http://schemas.microsoft.com/office/word/2010/wordprocessingInk" xmlns:wne="http://schemas.microsoft.com/office/word/2006/wordml" xmlns:wps="http://schemas.microsoft.com/office/word/2010/wordprocessingShape" mc:Ignorable="w14 w15 w16se w16cid w16 w16cex w16sdtdh wp14">
+<w:ftr xmlns:wpc="http://schemas.microsoft.com/office/word/2010/wordprocessingCanvas" xmlns:cx="http://schemas.microsoft.com/office/drawing/2014/chartex" xmlns:cx1="http://schemas.microsoft.com/office/drawing/2015/9/8/chartex" xmlns:cx2="http://schemas.microsoft.com/office/drawing/2015/10/21/chartex" xmlns:cx3="http://schemas.microsoft.com/office/drawing/2016/5/9/chartex" xmlns:cx4="http://schemas.microsoft.com/office/drawing/2016/5/10/chartex" xmlns:cx5="http://schemas.microsoft.com/office/drawing/2016/5/11/chartex" xmlns:cx6="http://schemas.microsoft.com/office/drawing/2016/5/12/chartex" xmlns:cx7="http://schemas.microsoft.com/office/drawing/2016/5/13/chartex" xmlns:cx8="http://schemas.microsoft.com/office/drawing/2016/5/14/chartex" xmlns:mc="http://schemas.openxmlformats.org/markup-compatibility/2006" xmlns:aink="http://schemas.microsoft.com/office/drawing/2016/ink" xmlns:am3d="http://schemas.microsoft.com/office/drawing/2017/model3d" xmlns:o="urn:schemas-microsoft-com:office:office" xmlns:oel="http://schemas.microsoft.com/office/2019/extlst" xmlns:r="http://schemas.openxmlformats.org/officeDocument/2006/relationships" xmlns:m="http://schemas.openxmlformats.org/officeDocument/2006/math" xmlns:v="urn:schemas-microsoft-com:vml" xmlns:wp14="http://schemas.microsoft.com/office/word/2010/wordprocessingDrawing" xmlns:wp="http://schemas.openxmlformats.org/drawingml/2006/wordprocessingDrawing" xmlns:w10="urn:schemas-microsoft-com:office:word" xmlns:w="http://schemas.openxmlformats.org/wordprocessingml/2006/main" xmlns:w14="http://schemas.microsoft.com/office/word/2010/wordml" xmlns:w15="http://schemas.microsoft.com/office/word/2012/wordml" xmlns:w16cex="http://schemas.microsoft.com/office/word/2018/wordml/cex" xmlns:w16cid="http://schemas.microsoft.com/office/word/2016/wordml/cid" xmlns:w16="http://schemas.microsoft.com/office/word/2018/wordml" xmlns:w16du="http://schemas.microsoft.com/office/word/2023/wordml/word16du" xmlns:w16sdtdh="http://schemas.microsoft.com/office/word/2020/wordml/sdtdatahash" xmlns:w16se="http://schemas.microsoft.com/office/word/2015/wordml/symex" xmlns:wpg="http://schemas.microsoft.com/office/word/2010/wordprocessingGroup" xmlns:wpi="http://schemas.microsoft.com/office/word/2010/wordprocessingInk" xmlns:wne="http://schemas.microsoft.com/office/word/2006/wordml" xmlns:wps="http://schemas.microsoft.com/office/word/2010/wordprocessingShape" mc:Ignorable="w14 w15 w16se w16cid w16 w16cex w16sdtdh w16du wp14">
   <w:p>
     <w:pPr>
       <w:pStyle w:val="Footer"/>
@@ -3626,7 +3662,7 @@
 </file>
 
 <file path=word/footer3.xml><?xml version="1.0" encoding="utf-8"?>
-<w:ftr xmlns:wpc="http://schemas.microsoft.com/office/word/2010/wordprocessingCanvas" xmlns:cx="http://schemas.microsoft.com/office/drawing/2014/chartex" xmlns:cx1="http://schemas.microsoft.com/office/drawing/2015/9/8/chartex" xmlns:cx2="http://schemas.microsoft.com/office/drawing/2015/10/21/chartex" xmlns:cx3="http://schemas.microsoft.com/office/drawing/2016/5/9/chartex" xmlns:cx4="http://schemas.microsoft.com/office/drawing/2016/5/10/chartex" xmlns:cx5="http://schemas.microsoft.com/office/drawing/2016/5/11/chartex" xmlns:cx6="http://schemas.microsoft.com/office/drawing/2016/5/12/chartex" xmlns:cx7="http://schemas.microsoft.com/office/drawing/2016/5/13/chartex" xmlns:cx8="http://schemas.microsoft.com/office/drawing/2016/5/14/chartex" xmlns:mc="http://schemas.openxmlformats.org/markup-compatibility/2006" xmlns:aink="http://schemas.microsoft.com/office/drawing/2016/ink" xmlns:am3d="http://schemas.microsoft.com/office/drawing/2017/model3d" xmlns:o="urn:schemas-microsoft-com:office:office" xmlns:oel="http://schemas.microsoft.com/office/2019/extlst" xmlns:r="http://schemas.openxmlformats.org/officeDocument/2006/relationships" xmlns:m="http://schemas.openxmlformats.org/officeDocument/2006/math" xmlns:v="urn:schemas-microsoft-com:vml" xmlns:wp14="http://schemas.microsoft.com/office/word/2010/wordprocessingDrawing" xmlns:wp="http://schemas.openxmlformats.org/drawingml/2006/wordprocessingDrawing" xmlns:w10="urn:schemas-microsoft-com:office:word" xmlns:w="http://schemas.openxmlformats.org/wordprocessingml/2006/main" xmlns:w14="http://schemas.microsoft.com/office/word/2010/wordml" xmlns:w15="http://schemas.microsoft.com/office/word/2012/wordml" xmlns:w16cex="http://schemas.microsoft.com/office/word/2018/wordml/cex" xmlns:w16cid="http://schemas.microsoft.com/office/word/2016/wordml/cid" xmlns:w16="http://schemas.microsoft.com/office/word/2018/wordml" xmlns:w16sdtdh="http://schemas.microsoft.com/office/word/2020/wordml/sdtdatahash" xmlns:w16se="http://schemas.microsoft.com/office/word/2015/wordml/symex" xmlns:wpg="http://schemas.microsoft.com/office/word/2010/wordprocessingGroup" xmlns:wpi="http://schemas.microsoft.com/office/word/2010/wordprocessingInk" xmlns:wne="http://schemas.microsoft.com/office/word/2006/wordml" xmlns:wps="http://schemas.microsoft.com/office/word/2010/wordprocessingShape" mc:Ignorable="w14 w15 w16se w16cid w16 w16cex w16sdtdh wp14">
+<w:ftr xmlns:wpc="http://schemas.microsoft.com/office/word/2010/wordprocessingCanvas" xmlns:cx="http://schemas.microsoft.com/office/drawing/2014/chartex" xmlns:cx1="http://schemas.microsoft.com/office/drawing/2015/9/8/chartex" xmlns:cx2="http://schemas.microsoft.com/office/drawing/2015/10/21/chartex" xmlns:cx3="http://schemas.microsoft.com/office/drawing/2016/5/9/chartex" xmlns:cx4="http://schemas.microsoft.com/office/drawing/2016/5/10/chartex" xmlns:cx5="http://schemas.microsoft.com/office/drawing/2016/5/11/chartex" xmlns:cx6="http://schemas.microsoft.com/office/drawing/2016/5/12/chartex" xmlns:cx7="http://schemas.microsoft.com/office/drawing/2016/5/13/chartex" xmlns:cx8="http://schemas.microsoft.com/office/drawing/2016/5/14/chartex" xmlns:mc="http://schemas.openxmlformats.org/markup-compatibility/2006" xmlns:aink="http://schemas.microsoft.com/office/drawing/2016/ink" xmlns:am3d="http://schemas.microsoft.com/office/drawing/2017/model3d" xmlns:o="urn:schemas-microsoft-com:office:office" xmlns:oel="http://schemas.microsoft.com/office/2019/extlst" xmlns:r="http://schemas.openxmlformats.org/officeDocument/2006/relationships" xmlns:m="http://schemas.openxmlformats.org/officeDocument/2006/math" xmlns:v="urn:schemas-microsoft-com:vml" xmlns:wp14="http://schemas.microsoft.com/office/word/2010/wordprocessingDrawing" xmlns:wp="http://schemas.openxmlformats.org/drawingml/2006/wordprocessingDrawing" xmlns:w10="urn:schemas-microsoft-com:office:word" xmlns:w="http://schemas.openxmlformats.org/wordprocessingml/2006/main" xmlns:w14="http://schemas.microsoft.com/office/word/2010/wordml" xmlns:w15="http://schemas.microsoft.com/office/word/2012/wordml" xmlns:w16cex="http://schemas.microsoft.com/office/word/2018/wordml/cex" xmlns:w16cid="http://schemas.microsoft.com/office/word/2016/wordml/cid" xmlns:w16="http://schemas.microsoft.com/office/word/2018/wordml" xmlns:w16du="http://schemas.microsoft.com/office/word/2023/wordml/word16du" xmlns:w16sdtdh="http://schemas.microsoft.com/office/word/2020/wordml/sdtdatahash" xmlns:w16se="http://schemas.microsoft.com/office/word/2015/wordml/symex" xmlns:wpg="http://schemas.microsoft.com/office/word/2010/wordprocessingGroup" xmlns:wpi="http://schemas.microsoft.com/office/word/2010/wordprocessingInk" xmlns:wne="http://schemas.microsoft.com/office/word/2006/wordml" xmlns:wps="http://schemas.microsoft.com/office/word/2010/wordprocessingShape" mc:Ignorable="w14 w15 w16se w16cid w16 w16cex w16sdtdh w16du wp14">
   <w:p>
     <w:pPr>
       <w:pStyle w:val="Footer"/>
@@ -3636,7 +3672,7 @@
 </file>
 
 <file path=word/footnotes.xml><?xml version="1.0" encoding="utf-8"?>
-<w:footnotes xmlns:wpc="http://schemas.microsoft.com/office/word/2010/wordprocessingCanvas" xmlns:cx="http://schemas.microsoft.com/office/drawing/2014/chartex" xmlns:cx1="http://schemas.microsoft.com/office/drawing/2015/9/8/chartex" xmlns:cx2="http://schemas.microsoft.com/office/drawing/2015/10/21/chartex" xmlns:cx3="http://schemas.microsoft.com/office/drawing/2016/5/9/chartex" xmlns:cx4="http://schemas.microsoft.com/office/drawing/2016/5/10/chartex" xmlns:cx5="http://schemas.microsoft.com/office/drawing/2016/5/11/chartex" xmlns:cx6="http://schemas.microsoft.com/office/drawing/2016/5/12/chartex" xmlns:cx7="http://schemas.microsoft.com/office/drawing/2016/5/13/chartex" xmlns:cx8="http://schemas.microsoft.com/office/drawing/2016/5/14/chartex" xmlns:mc="http://schemas.openxmlformats.org/markup-compatibility/2006" xmlns:aink="http://schemas.microsoft.com/office/drawing/2016/ink" xmlns:am3d="http://schemas.microsoft.com/office/drawing/2017/model3d" xmlns:o="urn:schemas-microsoft-com:office:office" xmlns:oel="http://schemas.microsoft.com/office/2019/extlst" xmlns:r="http://schemas.openxmlformats.org/officeDocument/2006/relationships" xmlns:m="http://schemas.openxmlformats.org/officeDocument/2006/math" xmlns:v="urn:schemas-microsoft-com:vml" xmlns:wp14="http://schemas.microsoft.com/office/word/2010/wordprocessingDrawing" xmlns:wp="http://schemas.openxmlformats.org/drawingml/2006/wordprocessingDrawing" xmlns:w10="urn:schemas-microsoft-com:office:word" xmlns:w="http://schemas.openxmlformats.org/wordprocessingml/2006/main" xmlns:w14="http://schemas.microsoft.com/office/word/2010/wordml" xmlns:w15="http://schemas.microsoft.com/office/word/2012/wordml" xmlns:w16cex="http://schemas.microsoft.com/office/word/2018/wordml/cex" xmlns:w16cid="http://schemas.microsoft.com/office/word/2016/wordml/cid" xmlns:w16="http://schemas.microsoft.com/office/word/2018/wordml" xmlns:w16sdtdh="http://schemas.microsoft.com/office/word/2020/wordml/sdtdatahash" xmlns:w16se="http://schemas.microsoft.com/office/word/2015/wordml/symex" xmlns:wpg="http://schemas.microsoft.com/office/word/2010/wordprocessingGroup" xmlns:wpi="http://schemas.microsoft.com/office/word/2010/wordprocessingInk" xmlns:wne="http://schemas.microsoft.com/office/word/2006/wordml" xmlns:wps="http://schemas.microsoft.com/office/word/2010/wordprocessingShape" mc:Ignorable="w14 w15 w16se w16cid w16 w16cex w16sdtdh wp14">
+<w:footnotes xmlns:wpc="http://schemas.microsoft.com/office/word/2010/wordprocessingCanvas" xmlns:cx="http://schemas.microsoft.com/office/drawing/2014/chartex" xmlns:cx1="http://schemas.microsoft.com/office/drawing/2015/9/8/chartex" xmlns:cx2="http://schemas.microsoft.com/office/drawing/2015/10/21/chartex" xmlns:cx3="http://schemas.microsoft.com/office/drawing/2016/5/9/chartex" xmlns:cx4="http://schemas.microsoft.com/office/drawing/2016/5/10/chartex" xmlns:cx5="http://schemas.microsoft.com/office/drawing/2016/5/11/chartex" xmlns:cx6="http://schemas.microsoft.com/office/drawing/2016/5/12/chartex" xmlns:cx7="http://schemas.microsoft.com/office/drawing/2016/5/13/chartex" xmlns:cx8="http://schemas.microsoft.com/office/drawing/2016/5/14/chartex" xmlns:mc="http://schemas.openxmlformats.org/markup-compatibility/2006" xmlns:aink="http://schemas.microsoft.com/office/drawing/2016/ink" xmlns:am3d="http://schemas.microsoft.com/office/drawing/2017/model3d" xmlns:o="urn:schemas-microsoft-com:office:office" xmlns:oel="http://schemas.microsoft.com/office/2019/extlst" xmlns:r="http://schemas.openxmlformats.org/officeDocument/2006/relationships" xmlns:m="http://schemas.openxmlformats.org/officeDocument/2006/math" xmlns:v="urn:schemas-microsoft-com:vml" xmlns:wp14="http://schemas.microsoft.com/office/word/2010/wordprocessingDrawing" xmlns:wp="http://schemas.openxmlformats.org/drawingml/2006/wordprocessingDrawing" xmlns:w10="urn:schemas-microsoft-com:office:word" xmlns:w="http://schemas.openxmlformats.org/wordprocessingml/2006/main" xmlns:w14="http://schemas.microsoft.com/office/word/2010/wordml" xmlns:w15="http://schemas.microsoft.com/office/word/2012/wordml" xmlns:w16cex="http://schemas.microsoft.com/office/word/2018/wordml/cex" xmlns:w16cid="http://schemas.microsoft.com/office/word/2016/wordml/cid" xmlns:w16="http://schemas.microsoft.com/office/word/2018/wordml" xmlns:w16du="http://schemas.microsoft.com/office/word/2023/wordml/word16du" xmlns:w16sdtdh="http://schemas.microsoft.com/office/word/2020/wordml/sdtdatahash" xmlns:w16se="http://schemas.microsoft.com/office/word/2015/wordml/symex" xmlns:wpg="http://schemas.microsoft.com/office/word/2010/wordprocessingGroup" xmlns:wpi="http://schemas.microsoft.com/office/word/2010/wordprocessingInk" xmlns:wne="http://schemas.microsoft.com/office/word/2006/wordml" xmlns:wps="http://schemas.microsoft.com/office/word/2010/wordprocessingShape" mc:Ignorable="w14 w15 w16se w16cid w16 w16cex w16sdtdh w16du wp14">
   <w:footnote w:type="separator" w:id="-1">
     <w:p>
       <w:r>
@@ -3655,7 +3691,7 @@
 </file>
 
 <file path=word/header1.xml><?xml version="1.0" encoding="utf-8"?>
-<w:hdr xmlns:wpc="http://schemas.microsoft.com/office/word/2010/wordprocessingCanvas" xmlns:cx="http://schemas.microsoft.com/office/drawing/2014/chartex" xmlns:cx1="http://schemas.microsoft.com/office/drawing/2015/9/8/chartex" xmlns:cx2="http://schemas.microsoft.com/office/drawing/2015/10/21/chartex" xmlns:cx3="http://schemas.microsoft.com/office/drawing/2016/5/9/chartex" xmlns:cx4="http://schemas.microsoft.com/office/drawing/2016/5/10/chartex" xmlns:cx5="http://schemas.microsoft.com/office/drawing/2016/5/11/chartex" xmlns:cx6="http://schemas.microsoft.com/office/drawing/2016/5/12/chartex" xmlns:cx7="http://schemas.microsoft.com/office/drawing/2016/5/13/chartex" xmlns:cx8="http://schemas.microsoft.com/office/drawing/2016/5/14/chartex" xmlns:mc="http://schemas.openxmlformats.org/markup-compatibility/2006" xmlns:aink="http://schemas.microsoft.com/office/drawing/2016/ink" xmlns:am3d="http://schemas.microsoft.com/office/drawing/2017/model3d" xmlns:o="urn:schemas-microsoft-com:office:office" xmlns:oel="http://schemas.microsoft.com/office/2019/extlst" xmlns:r="http://schemas.openxmlformats.org/officeDocument/2006/relationships" xmlns:m="http://schemas.openxmlformats.org/officeDocument/2006/math" xmlns:v="urn:schemas-microsoft-com:vml" xmlns:wp14="http://schemas.microsoft.com/office/word/2010/wordprocessingDrawing" xmlns:wp="http://schemas.openxmlformats.org/drawingml/2006/wordprocessingDrawing" xmlns:w10="urn:schemas-microsoft-com:office:word" xmlns:w="http://schemas.openxmlformats.org/wordprocessingml/2006/main" xmlns:w14="http://schemas.microsoft.com/office/word/2010/wordml" xmlns:w15="http://schemas.microsoft.com/office/word/2012/wordml" xmlns:w16cex="http://schemas.microsoft.com/office/word/2018/wordml/cex" xmlns:w16cid="http://schemas.microsoft.com/office/word/2016/wordml/cid" xmlns:w16="http://schemas.microsoft.com/office/word/2018/wordml" xmlns:w16sdtdh="http://schemas.microsoft.com/office/word/2020/wordml/sdtdatahash" xmlns:w16se="http://schemas.microsoft.com/office/word/2015/wordml/symex" xmlns:wpg="http://schemas.microsoft.com/office/word/2010/wordprocessingGroup" xmlns:wpi="http://schemas.microsoft.com/office/word/2010/wordprocessingInk" xmlns:wne="http://schemas.microsoft.com/office/word/2006/wordml" xmlns:wps="http://schemas.microsoft.com/office/word/2010/wordprocessingShape" mc:Ignorable="w14 w15 w16se w16cid w16 w16cex w16sdtdh wp14">
+<w:hdr xmlns:wpc="http://schemas.microsoft.com/office/word/2010/wordprocessingCanvas" xmlns:cx="http://schemas.microsoft.com/office/drawing/2014/chartex" xmlns:cx1="http://schemas.microsoft.com/office/drawing/2015/9/8/chartex" xmlns:cx2="http://schemas.microsoft.com/office/drawing/2015/10/21/chartex" xmlns:cx3="http://schemas.microsoft.com/office/drawing/2016/5/9/chartex" xmlns:cx4="http://schemas.microsoft.com/office/drawing/2016/5/10/chartex" xmlns:cx5="http://schemas.microsoft.com/office/drawing/2016/5/11/chartex" xmlns:cx6="http://schemas.microsoft.com/office/drawing/2016/5/12/chartex" xmlns:cx7="http://schemas.microsoft.com/office/drawing/2016/5/13/chartex" xmlns:cx8="http://schemas.microsoft.com/office/drawing/2016/5/14/chartex" xmlns:mc="http://schemas.openxmlformats.org/markup-compatibility/2006" xmlns:aink="http://schemas.microsoft.com/office/drawing/2016/ink" xmlns:am3d="http://schemas.microsoft.com/office/drawing/2017/model3d" xmlns:o="urn:schemas-microsoft-com:office:office" xmlns:oel="http://schemas.microsoft.com/office/2019/extlst" xmlns:r="http://schemas.openxmlformats.org/officeDocument/2006/relationships" xmlns:m="http://schemas.openxmlformats.org/officeDocument/2006/math" xmlns:v="urn:schemas-microsoft-com:vml" xmlns:wp14="http://schemas.microsoft.com/office/word/2010/wordprocessingDrawing" xmlns:wp="http://schemas.openxmlformats.org/drawingml/2006/wordprocessingDrawing" xmlns:w10="urn:schemas-microsoft-com:office:word" xmlns:w="http://schemas.openxmlformats.org/wordprocessingml/2006/main" xmlns:w14="http://schemas.microsoft.com/office/word/2010/wordml" xmlns:w15="http://schemas.microsoft.com/office/word/2012/wordml" xmlns:w16cex="http://schemas.microsoft.com/office/word/2018/wordml/cex" xmlns:w16cid="http://schemas.microsoft.com/office/word/2016/wordml/cid" xmlns:w16="http://schemas.microsoft.com/office/word/2018/wordml" xmlns:w16du="http://schemas.microsoft.com/office/word/2023/wordml/word16du" xmlns:w16sdtdh="http://schemas.microsoft.com/office/word/2020/wordml/sdtdatahash" xmlns:w16se="http://schemas.microsoft.com/office/word/2015/wordml/symex" xmlns:wpg="http://schemas.microsoft.com/office/word/2010/wordprocessingGroup" xmlns:wpi="http://schemas.microsoft.com/office/word/2010/wordprocessingInk" xmlns:wne="http://schemas.microsoft.com/office/word/2006/wordml" xmlns:wps="http://schemas.microsoft.com/office/word/2010/wordprocessingShape" mc:Ignorable="w14 w15 w16se w16cid w16 w16cex w16sdtdh w16du wp14">
   <w:p>
     <w:pPr>
       <w:pStyle w:val="Header"/>
@@ -3665,7 +3701,7 @@
 </file>
 
 <file path=word/header2.xml><?xml version="1.0" encoding="utf-8"?>
-<w:hdr xmlns:wpc="http://schemas.microsoft.com/office/word/2010/wordprocessingCanvas" xmlns:cx="http://schemas.microsoft.com/office/drawing/2014/chartex" xmlns:cx1="http://schemas.microsoft.com/office/drawing/2015/9/8/chartex" xmlns:cx2="http://schemas.microsoft.com/office/drawing/2015/10/21/chartex" xmlns:cx3="http://schemas.microsoft.com/office/drawing/2016/5/9/chartex" xmlns:cx4="http://schemas.microsoft.com/office/drawing/2016/5/10/chartex" xmlns:cx5="http://schemas.microsoft.com/office/drawing/2016/5/11/chartex" xmlns:cx6="http://schemas.microsoft.com/office/drawing/2016/5/12/chartex" xmlns:cx7="http://schemas.microsoft.com/office/drawing/2016/5/13/chartex" xmlns:cx8="http://schemas.microsoft.com/office/drawing/2016/5/14/chartex" xmlns:mc="http://schemas.openxmlformats.org/markup-compatibility/2006" xmlns:aink="http://schemas.microsoft.com/office/drawing/2016/ink" xmlns:am3d="http://schemas.microsoft.com/office/drawing/2017/model3d" xmlns:o="urn:schemas-microsoft-com:office:office" xmlns:oel="http://schemas.microsoft.com/office/2019/extlst" xmlns:r="http://schemas.openxmlformats.org/officeDocument/2006/relationships" xmlns:m="http://schemas.openxmlformats.org/officeDocument/2006/math" xmlns:v="urn:schemas-microsoft-com:vml" xmlns:wp14="http://schemas.microsoft.com/office/word/2010/wordprocessingDrawing" xmlns:wp="http://schemas.openxmlformats.org/drawingml/2006/wordprocessingDrawing" xmlns:w10="urn:schemas-microsoft-com:office:word" xmlns:w="http://schemas.openxmlformats.org/wordprocessingml/2006/main" xmlns:w14="http://schemas.microsoft.com/office/word/2010/wordml" xmlns:w15="http://schemas.microsoft.com/office/word/2012/wordml" xmlns:w16cex="http://schemas.microsoft.com/office/word/2018/wordml/cex" xmlns:w16cid="http://schemas.microsoft.com/office/word/2016/wordml/cid" xmlns:w16="http://schemas.microsoft.com/office/word/2018/wordml" xmlns:w16sdtdh="http://schemas.microsoft.com/office/word/2020/wordml/sdtdatahash" xmlns:w16se="http://schemas.microsoft.com/office/word/2015/wordml/symex" xmlns:wpg="http://schemas.microsoft.com/office/word/2010/wordprocessingGroup" xmlns:wpi="http://schemas.microsoft.com/office/word/2010/wordprocessingInk" xmlns:wne="http://schemas.microsoft.com/office/word/2006/wordml" xmlns:wps="http://schemas.microsoft.com/office/word/2010/wordprocessingShape" mc:Ignorable="w14 w15 w16se w16cid w16 w16cex w16sdtdh wp14">
+<w:hdr xmlns:wpc="http://schemas.microsoft.com/office/word/2010/wordprocessingCanvas" xmlns:cx="http://schemas.microsoft.com/office/drawing/2014/chartex" xmlns:cx1="http://schemas.microsoft.com/office/drawing/2015/9/8/chartex" xmlns:cx2="http://schemas.microsoft.com/office/drawing/2015/10/21/chartex" xmlns:cx3="http://schemas.microsoft.com/office/drawing/2016/5/9/chartex" xmlns:cx4="http://schemas.microsoft.com/office/drawing/2016/5/10/chartex" xmlns:cx5="http://schemas.microsoft.com/office/drawing/2016/5/11/chartex" xmlns:cx6="http://schemas.microsoft.com/office/drawing/2016/5/12/chartex" xmlns:cx7="http://schemas.microsoft.com/office/drawing/2016/5/13/chartex" xmlns:cx8="http://schemas.microsoft.com/office/drawing/2016/5/14/chartex" xmlns:mc="http://schemas.openxmlformats.org/markup-compatibility/2006" xmlns:aink="http://schemas.microsoft.com/office/drawing/2016/ink" xmlns:am3d="http://schemas.microsoft.com/office/drawing/2017/model3d" xmlns:o="urn:schemas-microsoft-com:office:office" xmlns:oel="http://schemas.microsoft.com/office/2019/extlst" xmlns:r="http://schemas.openxmlformats.org/officeDocument/2006/relationships" xmlns:m="http://schemas.openxmlformats.org/officeDocument/2006/math" xmlns:v="urn:schemas-microsoft-com:vml" xmlns:wp14="http://schemas.microsoft.com/office/word/2010/wordprocessingDrawing" xmlns:wp="http://schemas.openxmlformats.org/drawingml/2006/wordprocessingDrawing" xmlns:w10="urn:schemas-microsoft-com:office:word" xmlns:w="http://schemas.openxmlformats.org/wordprocessingml/2006/main" xmlns:w14="http://schemas.microsoft.com/office/word/2010/wordml" xmlns:w15="http://schemas.microsoft.com/office/word/2012/wordml" xmlns:w16cex="http://schemas.microsoft.com/office/word/2018/wordml/cex" xmlns:w16cid="http://schemas.microsoft.com/office/word/2016/wordml/cid" xmlns:w16="http://schemas.microsoft.com/office/word/2018/wordml" xmlns:w16du="http://schemas.microsoft.com/office/word/2023/wordml/word16du" xmlns:w16sdtdh="http://schemas.microsoft.com/office/word/2020/wordml/sdtdatahash" xmlns:w16se="http://schemas.microsoft.com/office/word/2015/wordml/symex" xmlns:wpg="http://schemas.microsoft.com/office/word/2010/wordprocessingGroup" xmlns:wpi="http://schemas.microsoft.com/office/word/2010/wordprocessingInk" xmlns:wne="http://schemas.microsoft.com/office/word/2006/wordml" xmlns:wps="http://schemas.microsoft.com/office/word/2010/wordprocessingShape" mc:Ignorable="w14 w15 w16se w16cid w16 w16cex w16sdtdh w16du wp14">
   <w:p>
     <w:pPr>
       <w:pStyle w:val="Header"/>
@@ -3723,7 +3759,7 @@
 </file>
 
 <file path=word/header3.xml><?xml version="1.0" encoding="utf-8"?>
-<w:hdr xmlns:wpc="http://schemas.microsoft.com/office/word/2010/wordprocessingCanvas" xmlns:cx="http://schemas.microsoft.com/office/drawing/2014/chartex" xmlns:cx1="http://schemas.microsoft.com/office/drawing/2015/9/8/chartex" xmlns:cx2="http://schemas.microsoft.com/office/drawing/2015/10/21/chartex" xmlns:cx3="http://schemas.microsoft.com/office/drawing/2016/5/9/chartex" xmlns:cx4="http://schemas.microsoft.com/office/drawing/2016/5/10/chartex" xmlns:cx5="http://schemas.microsoft.com/office/drawing/2016/5/11/chartex" xmlns:cx6="http://schemas.microsoft.com/office/drawing/2016/5/12/chartex" xmlns:cx7="http://schemas.microsoft.com/office/drawing/2016/5/13/chartex" xmlns:cx8="http://schemas.microsoft.com/office/drawing/2016/5/14/chartex" xmlns:mc="http://schemas.openxmlformats.org/markup-compatibility/2006" xmlns:aink="http://schemas.microsoft.com/office/drawing/2016/ink" xmlns:am3d="http://schemas.microsoft.com/office/drawing/2017/model3d" xmlns:o="urn:schemas-microsoft-com:office:office" xmlns:oel="http://schemas.microsoft.com/office/2019/extlst" xmlns:r="http://schemas.openxmlformats.org/officeDocument/2006/relationships" xmlns:m="http://schemas.openxmlformats.org/officeDocument/2006/math" xmlns:v="urn:schemas-microsoft-com:vml" xmlns:wp14="http://schemas.microsoft.com/office/word/2010/wordprocessingDrawing" xmlns:wp="http://schemas.openxmlformats.org/drawingml/2006/wordprocessingDrawing" xmlns:w10="urn:schemas-microsoft-com:office:word" xmlns:w="http://schemas.openxmlformats.org/wordprocessingml/2006/main" xmlns:w14="http://schemas.microsoft.com/office/word/2010/wordml" xmlns:w15="http://schemas.microsoft.com/office/word/2012/wordml" xmlns:w16cex="http://schemas.microsoft.com/office/word/2018/wordml/cex" xmlns:w16cid="http://schemas.microsoft.com/office/word/2016/wordml/cid" xmlns:w16="http://schemas.microsoft.com/office/word/2018/wordml" xmlns:w16sdtdh="http://schemas.microsoft.com/office/word/2020/wordml/sdtdatahash" xmlns:w16se="http://schemas.microsoft.com/office/word/2015/wordml/symex" xmlns:wpg="http://schemas.microsoft.com/office/word/2010/wordprocessingGroup" xmlns:wpi="http://schemas.microsoft.com/office/word/2010/wordprocessingInk" xmlns:wne="http://schemas.microsoft.com/office/word/2006/wordml" xmlns:wps="http://schemas.microsoft.com/office/word/2010/wordprocessingShape" mc:Ignorable="w14 w15 w16se w16cid w16 w16cex w16sdtdh wp14">
+<w:hdr xmlns:wpc="http://schemas.microsoft.com/office/word/2010/wordprocessingCanvas" xmlns:cx="http://schemas.microsoft.com/office/drawing/2014/chartex" xmlns:cx1="http://schemas.microsoft.com/office/drawing/2015/9/8/chartex" xmlns:cx2="http://schemas.microsoft.com/office/drawing/2015/10/21/chartex" xmlns:cx3="http://schemas.microsoft.com/office/drawing/2016/5/9/chartex" xmlns:cx4="http://schemas.microsoft.com/office/drawing/2016/5/10/chartex" xmlns:cx5="http://schemas.microsoft.com/office/drawing/2016/5/11/chartex" xmlns:cx6="http://schemas.microsoft.com/office/drawing/2016/5/12/chartex" xmlns:cx7="http://schemas.microsoft.com/office/drawing/2016/5/13/chartex" xmlns:cx8="http://schemas.microsoft.com/office/drawing/2016/5/14/chartex" xmlns:mc="http://schemas.openxmlformats.org/markup-compatibility/2006" xmlns:aink="http://schemas.microsoft.com/office/drawing/2016/ink" xmlns:am3d="http://schemas.microsoft.com/office/drawing/2017/model3d" xmlns:o="urn:schemas-microsoft-com:office:office" xmlns:oel="http://schemas.microsoft.com/office/2019/extlst" xmlns:r="http://schemas.openxmlformats.org/officeDocument/2006/relationships" xmlns:m="http://schemas.openxmlformats.org/officeDocument/2006/math" xmlns:v="urn:schemas-microsoft-com:vml" xmlns:wp14="http://schemas.microsoft.com/office/word/2010/wordprocessingDrawing" xmlns:wp="http://schemas.openxmlformats.org/drawingml/2006/wordprocessingDrawing" xmlns:w10="urn:schemas-microsoft-com:office:word" xmlns:w="http://schemas.openxmlformats.org/wordprocessingml/2006/main" xmlns:w14="http://schemas.microsoft.com/office/word/2010/wordml" xmlns:w15="http://schemas.microsoft.com/office/word/2012/wordml" xmlns:w16cex="http://schemas.microsoft.com/office/word/2018/wordml/cex" xmlns:w16cid="http://schemas.microsoft.com/office/word/2016/wordml/cid" xmlns:w16="http://schemas.microsoft.com/office/word/2018/wordml" xmlns:w16du="http://schemas.microsoft.com/office/word/2023/wordml/word16du" xmlns:w16sdtdh="http://schemas.microsoft.com/office/word/2020/wordml/sdtdatahash" xmlns:w16se="http://schemas.microsoft.com/office/word/2015/wordml/symex" xmlns:wpg="http://schemas.microsoft.com/office/word/2010/wordprocessingGroup" xmlns:wpi="http://schemas.microsoft.com/office/word/2010/wordprocessingInk" xmlns:wne="http://schemas.microsoft.com/office/word/2006/wordml" xmlns:wps="http://schemas.microsoft.com/office/word/2010/wordprocessingShape" mc:Ignorable="w14 w15 w16se w16cid w16 w16cex w16sdtdh w16du wp14">
   <w:p>
     <w:pPr>
       <w:pStyle w:val="Header"/>
@@ -3733,7 +3769,7 @@
 </file>
 
 <file path=word/numbering.xml><?xml version="1.0" encoding="utf-8"?>
-<w:numbering xmlns:wpc="http://schemas.microsoft.com/office/word/2010/wordprocessingCanvas" xmlns:cx="http://schemas.microsoft.com/office/drawing/2014/chartex" xmlns:cx1="http://schemas.microsoft.com/office/drawing/2015/9/8/chartex" xmlns:cx2="http://schemas.microsoft.com/office/drawing/2015/10/21/chartex" xmlns:cx3="http://schemas.microsoft.com/office/drawing/2016/5/9/chartex" xmlns:cx4="http://schemas.microsoft.com/office/drawing/2016/5/10/chartex" xmlns:cx5="http://schemas.microsoft.com/office/drawing/2016/5/11/chartex" xmlns:cx6="http://schemas.microsoft.com/office/drawing/2016/5/12/chartex" xmlns:cx7="http://schemas.microsoft.com/office/drawing/2016/5/13/chartex" xmlns:cx8="http://schemas.microsoft.com/office/drawing/2016/5/14/chartex" xmlns:mc="http://schemas.openxmlformats.org/markup-compatibility/2006" xmlns:aink="http://schemas.microsoft.com/office/drawing/2016/ink" xmlns:am3d="http://schemas.microsoft.com/office/drawing/2017/model3d" xmlns:o="urn:schemas-microsoft-com:office:office" xmlns:oel="http://schemas.microsoft.com/office/2019/extlst" xmlns:r="http://schemas.openxmlformats.org/officeDocument/2006/relationships" xmlns:m="http://schemas.openxmlformats.org/officeDocument/2006/math" xmlns:v="urn:schemas-microsoft-com:vml" xmlns:wp14="http://schemas.microsoft.com/office/word/2010/wordprocessingDrawing" xmlns:wp="http://schemas.openxmlformats.org/drawingml/2006/wordprocessingDrawing" xmlns:w10="urn:schemas-microsoft-com:office:word" xmlns:w="http://schemas.openxmlformats.org/wordprocessingml/2006/main" xmlns:w14="http://schemas.microsoft.com/office/word/2010/wordml" xmlns:w15="http://schemas.microsoft.com/office/word/2012/wordml" xmlns:w16cex="http://schemas.microsoft.com/office/word/2018/wordml/cex" xmlns:w16cid="http://schemas.microsoft.com/office/word/2016/wordml/cid" xmlns:w16="http://schemas.microsoft.com/office/word/2018/wordml" xmlns:w16sdtdh="http://schemas.microsoft.com/office/word/2020/wordml/sdtdatahash" xmlns:w16se="http://schemas.microsoft.com/office/word/2015/wordml/symex" xmlns:wpg="http://schemas.microsoft.com/office/word/2010/wordprocessingGroup" xmlns:wpi="http://schemas.microsoft.com/office/word/2010/wordprocessingInk" xmlns:wne="http://schemas.microsoft.com/office/word/2006/wordml" xmlns:wps="http://schemas.microsoft.com/office/word/2010/wordprocessingShape" mc:Ignorable="w14 w15 w16se w16cid w16 w16cex w16sdtdh wp14">
+<w:numbering xmlns:wpc="http://schemas.microsoft.com/office/word/2010/wordprocessingCanvas" xmlns:cx="http://schemas.microsoft.com/office/drawing/2014/chartex" xmlns:cx1="http://schemas.microsoft.com/office/drawing/2015/9/8/chartex" xmlns:cx2="http://schemas.microsoft.com/office/drawing/2015/10/21/chartex" xmlns:cx3="http://schemas.microsoft.com/office/drawing/2016/5/9/chartex" xmlns:cx4="http://schemas.microsoft.com/office/drawing/2016/5/10/chartex" xmlns:cx5="http://schemas.microsoft.com/office/drawing/2016/5/11/chartex" xmlns:cx6="http://schemas.microsoft.com/office/drawing/2016/5/12/chartex" xmlns:cx7="http://schemas.microsoft.com/office/drawing/2016/5/13/chartex" xmlns:cx8="http://schemas.microsoft.com/office/drawing/2016/5/14/chartex" xmlns:mc="http://schemas.openxmlformats.org/markup-compatibility/2006" xmlns:aink="http://schemas.microsoft.com/office/drawing/2016/ink" xmlns:am3d="http://schemas.microsoft.com/office/drawing/2017/model3d" xmlns:o="urn:schemas-microsoft-com:office:office" xmlns:oel="http://schemas.microsoft.com/office/2019/extlst" xmlns:r="http://schemas.openxmlformats.org/officeDocument/2006/relationships" xmlns:m="http://schemas.openxmlformats.org/officeDocument/2006/math" xmlns:v="urn:schemas-microsoft-com:vml" xmlns:wp14="http://schemas.microsoft.com/office/word/2010/wordprocessingDrawing" xmlns:wp="http://schemas.openxmlformats.org/drawingml/2006/wordprocessingDrawing" xmlns:w10="urn:schemas-microsoft-com:office:word" xmlns:w="http://schemas.openxmlformats.org/wordprocessingml/2006/main" xmlns:w14="http://schemas.microsoft.com/office/word/2010/wordml" xmlns:w15="http://schemas.microsoft.com/office/word/2012/wordml" xmlns:w16cex="http://schemas.microsoft.com/office/word/2018/wordml/cex" xmlns:w16cid="http://schemas.microsoft.com/office/word/2016/wordml/cid" xmlns:w16="http://schemas.microsoft.com/office/word/2018/wordml" xmlns:w16du="http://schemas.microsoft.com/office/word/2023/wordml/word16du" xmlns:w16sdtdh="http://schemas.microsoft.com/office/word/2020/wordml/sdtdatahash" xmlns:w16se="http://schemas.microsoft.com/office/word/2015/wordml/symex" xmlns:wpg="http://schemas.microsoft.com/office/word/2010/wordprocessingGroup" xmlns:wpi="http://schemas.microsoft.com/office/word/2010/wordprocessingInk" xmlns:wne="http://schemas.microsoft.com/office/word/2006/wordml" xmlns:wps="http://schemas.microsoft.com/office/word/2010/wordprocessingShape" mc:Ignorable="w14 w15 w16se w16cid w16 w16cex w16sdtdh w16du wp14">
   <w:abstractNum w:abstractNumId="0" w15:restartNumberingAfterBreak="0">
     <w:nsid w:val="FFFFFF1D"/>
     <w:multiLevelType w:val="multilevel"/>
@@ -5722,7 +5758,7 @@
 </file>
 
 <file path=word/styles.xml><?xml version="1.0" encoding="utf-8"?>
-<w:styles xmlns:mc="http://schemas.openxmlformats.org/markup-compatibility/2006" xmlns:r="http://schemas.openxmlformats.org/officeDocument/2006/relationships" xmlns:w="http://schemas.openxmlformats.org/wordprocessingml/2006/main" xmlns:w14="http://schemas.microsoft.com/office/word/2010/wordml" xmlns:w15="http://schemas.microsoft.com/office/word/2012/wordml" xmlns:w16cex="http://schemas.microsoft.com/office/word/2018/wordml/cex" xmlns:w16cid="http://schemas.microsoft.com/office/word/2016/wordml/cid" xmlns:w16="http://schemas.microsoft.com/office/word/2018/wordml" xmlns:w16sdtdh="http://schemas.microsoft.com/office/word/2020/wordml/sdtdatahash" xmlns:w16se="http://schemas.microsoft.com/office/word/2015/wordml/symex" mc:Ignorable="w14 w15 w16se w16cid w16 w16cex w16sdtdh">
+<w:styles xmlns:mc="http://schemas.openxmlformats.org/markup-compatibility/2006" xmlns:r="http://schemas.openxmlformats.org/officeDocument/2006/relationships" xmlns:w="http://schemas.openxmlformats.org/wordprocessingml/2006/main" xmlns:w14="http://schemas.microsoft.com/office/word/2010/wordml" xmlns:w15="http://schemas.microsoft.com/office/word/2012/wordml" xmlns:w16cex="http://schemas.microsoft.com/office/word/2018/wordml/cex" xmlns:w16cid="http://schemas.microsoft.com/office/word/2016/wordml/cid" xmlns:w16="http://schemas.microsoft.com/office/word/2018/wordml" xmlns:w16du="http://schemas.microsoft.com/office/word/2023/wordml/word16du" xmlns:w16sdtdh="http://schemas.microsoft.com/office/word/2020/wordml/sdtdatahash" xmlns:w16se="http://schemas.microsoft.com/office/word/2015/wordml/symex" mc:Ignorable="w14 w15 w16se w16cid w16 w16cex w16sdtdh w16du">
   <w:docDefaults>
     <w:rPrDefault>
       <w:rPr>

</xml_diff>

<commit_message>
Fix "project must end by end of ARCHER2 service"
should be "end of Cirrus service"
</commit_message>
<xml_diff>
--- a/access/ta/Cirrus-TA-DirectorTime-form.docx
+++ b/access/ta/Cirrus-TA-DirectorTime-form.docx
@@ -84,7 +84,7 @@
                         <a:effectLst/>
                         <a:extLst>
                           <a:ext uri="{C572A759-6A51-4108-AA02-DFA0A04FC94B}">
-                            <ma14:wrappingTextBoxFlag xmlns:ma14="http://schemas.microsoft.com/office/mac/drawingml/2011/main" xmlns:w="http://schemas.openxmlformats.org/wordprocessingml/2006/main" xmlns:w10="urn:schemas-microsoft-com:office:word" xmlns:v="urn:schemas-microsoft-com:vml" xmlns:o="urn:schemas-microsoft-com:office:office" xmlns:mv="urn:schemas-microsoft-com:mac:vml" xmlns:mo="http://schemas.microsoft.com/office/mac/office/2008/main" xmlns=""/>
+                            <ma14:wrappingTextBoxFlag xmlns="" xmlns:mo="http://schemas.microsoft.com/office/mac/office/2008/main" xmlns:mv="urn:schemas-microsoft-com:mac:vml" xmlns:o="urn:schemas-microsoft-com:office:office" xmlns:v="urn:schemas-microsoft-com:vml" xmlns:w10="urn:schemas-microsoft-com:office:word" xmlns:w="http://schemas.openxmlformats.org/wordprocessingml/2006/main" xmlns:ma14="http://schemas.microsoft.com/office/mac/drawingml/2011/main"/>
                           </a:ext>
                         </a:extLst>
                       </wps:spPr>
@@ -555,7 +555,19 @@
         <w:rPr>
           <w:rFonts w:asciiTheme="minorHAnsi" w:hAnsiTheme="minorHAnsi"/>
         </w:rPr>
-        <w:t xml:space="preserve">All projects will need to be completed by the end of the ARCHER2 Service. </w:t>
+        <w:t xml:space="preserve">All projects will need to be completed by the end of the </w:t>
+      </w:r>
+      <w:r>
+        <w:rPr>
+          <w:rFonts w:asciiTheme="minorHAnsi" w:hAnsiTheme="minorHAnsi"/>
+        </w:rPr>
+        <w:t>Cirrus</w:t>
+      </w:r>
+      <w:r>
+        <w:rPr>
+          <w:rFonts w:asciiTheme="minorHAnsi" w:hAnsiTheme="minorHAnsi"/>
+        </w:rPr>
+        <w:t xml:space="preserve"> Service. </w:t>
       </w:r>
     </w:p>
     <w:p>

</xml_diff>